<commit_message>
Rapport du 31/03 apres midi
</commit_message>
<xml_diff>
--- a/Rendus/PR209_DABROWSKI_Maxime_Rapport.docx
+++ b/Rendus/PR209_DABROWSKI_Maxime_Rapport.docx
@@ -507,6 +507,9 @@
       </w:r>
     </w:p>
     <w:p>
+      <w:pPr>
+        <w:keepNext/>
+      </w:pPr>
       <w:r>
         <w:rPr>
           <w:noProof/>
@@ -549,6 +552,37 @@
       </w:r>
     </w:p>
     <w:p>
+      <w:pPr>
+        <w:pStyle w:val="Lgende"/>
+        <w:jc w:val="center"/>
+      </w:pPr>
+      <w:r>
+        <w:t xml:space="preserve">Figure </w:t>
+      </w:r>
+      <w:r>
+        <w:fldChar w:fldCharType="begin"/>
+      </w:r>
+      <w:r>
+        <w:instrText xml:space="preserve"> SEQ Figure \* ARABIC </w:instrText>
+      </w:r>
+      <w:r>
+        <w:fldChar w:fldCharType="separate"/>
+      </w:r>
+      <w:r>
+        <w:rPr>
+          <w:noProof/>
+        </w:rPr>
+        <w:t>1</w:t>
+      </w:r>
+      <w:r>
+        <w:fldChar w:fldCharType="end"/>
+      </w:r>
+      <w:r>
+        <w:t xml:space="preserve"> : Schéma RTL du module de « Gestion » du MP3</w:t>
+      </w:r>
+    </w:p>
+    <w:p/>
+    <w:p>
       <w:r>
         <w:t>Nous avons sur cette partie 12 blocs avec une conception de 8 blocs :</w:t>
       </w:r>
@@ -711,6 +745,7 @@
         <w:pStyle w:val="Titre2"/>
       </w:pPr>
       <w:r>
+        <w:lastRenderedPageBreak/>
         <w:t>Détecteur d’impulsion</w:t>
       </w:r>
     </w:p>
@@ -727,7 +762,6 @@
         <w:rPr>
           <w:noProof/>
         </w:rPr>
-        <w:lastRenderedPageBreak/>
         <w:drawing>
           <wp:inline distT="0" distB="0" distL="0" distR="0" wp14:anchorId="41DC6863" wp14:editId="4E5F5F03">
             <wp:extent cx="5731510" cy="1248410"/>
@@ -786,13 +820,30 @@
         <w:rPr>
           <w:noProof/>
         </w:rPr>
-        <w:t>1</w:t>
+        <w:t>2</w:t>
       </w:r>
       <w:r>
         <w:fldChar w:fldCharType="end"/>
       </w:r>
       <w:r>
-        <w:t xml:space="preserve"> : Schéma RTL du détecteur d'impulsion</w:t>
+        <w:t xml:space="preserve"> : Schéma RTL du </w:t>
+      </w:r>
+      <w:r>
+        <w:t>« </w:t>
+      </w:r>
+      <w:r>
+        <w:t>détecteur d'impulsion</w:t>
+      </w:r>
+      <w:r>
+        <w:t> »</w:t>
+      </w:r>
+    </w:p>
+    <w:p>
+      <w:r>
+        <w:t>Ce bloc a pour but de détecter le front montant d’un des boutons poussoirs. La bascule d’entrée sauvegarde la donnée lors du front montant de l’horloge. Si la valeur de cette bascule est différente de l’entrée, alors nous appliquons l’inverse de cette valeur sur la sortie du bloc, sinon nous appliquons un 0 logique. Cela permet de n’avoir la sortie à 1 que sur une période d’horlog</w:t>
+      </w:r>
+      <w:r>
+        <w:t>e. Cela permet de simplifier la FSM puisque sans ces blocs, nous devrions ajouter des étapes intermédiaires pour simuler la détection de front montant ou descendant.</w:t>
       </w:r>
     </w:p>
     <w:p/>
@@ -809,130 +860,6 @@
         <w:t>Voici tout d’abord le schéma RTL de ce bloc :</w:t>
       </w:r>
     </w:p>
-    <w:p/>
-    <w:p>
-      <w:pPr>
-        <w:pStyle w:val="Titre2"/>
-      </w:pPr>
-      <w:r>
-        <w:t>Compteurs</w:t>
-      </w:r>
-    </w:p>
-    <w:p>
-      <w:r>
-        <w:t>Voici tout d’abord le schéma RTL de ce bloc :</w:t>
-      </w:r>
-    </w:p>
-    <w:p/>
-    <w:p>
-      <w:pPr>
-        <w:pStyle w:val="Titre2"/>
-      </w:pPr>
-      <w:r>
-        <w:t>Machine à état</w:t>
-      </w:r>
-    </w:p>
-    <w:p>
-      <w:r>
-        <w:t>Voici tout d’abord le schéma RTL de ce bloc :</w:t>
-      </w:r>
-    </w:p>
-    <w:p/>
-    <w:p>
-      <w:pPr>
-        <w:pStyle w:val="Titre2"/>
-      </w:pPr>
-      <w:r>
-        <w:t>Transcodeur</w:t>
-      </w:r>
-    </w:p>
-    <w:p>
-      <w:r>
-        <w:t>Voici tout d’abord le schéma RTL de ce bloc :</w:t>
-      </w:r>
-    </w:p>
-    <w:p/>
-    <w:p>
-      <w:pPr>
-        <w:pStyle w:val="Titre2"/>
-      </w:pPr>
-      <w:r>
-        <w:t>Sélecteur</w:t>
-      </w:r>
-    </w:p>
-    <w:p>
-      <w:r>
-        <w:t>Voici tout d’abord le schéma RTL de ce bloc :</w:t>
-      </w:r>
-    </w:p>
-    <w:p/>
-    <w:p>
-      <w:pPr>
-        <w:pStyle w:val="Titre2"/>
-      </w:pPr>
-      <w:r>
-        <w:t xml:space="preserve">Multiplexeur </w:t>
-      </w:r>
-    </w:p>
-    <w:p>
-      <w:r>
-        <w:t>Voici tout d’abord le schéma RTL de ce bloc :</w:t>
-      </w:r>
-    </w:p>
-    <w:p/>
-    <w:p>
-      <w:pPr>
-        <w:pStyle w:val="Titre1"/>
-      </w:pPr>
-      <w:r>
-        <w:t>Liaison série :</w:t>
-      </w:r>
-    </w:p>
-    <w:p/>
-    <w:p>
-      <w:pPr>
-        <w:jc w:val="left"/>
-      </w:pPr>
-      <w:r>
-        <w:br w:type="page"/>
-      </w:r>
-    </w:p>
-    <w:p>
-      <w:pPr>
-        <w:pStyle w:val="Titre1"/>
-      </w:pPr>
-      <w:r>
-        <w:lastRenderedPageBreak/>
-        <w:t>Contrôle de l’audio</w:t>
-      </w:r>
-    </w:p>
-    <w:p>
-      <w:r>
-        <w:t>Comme préciser dans le cahier des charges, ce projet ce découpe selon 3 sous parties. Ici je présenterai la partie concernant</w:t>
-      </w:r>
-      <w:r>
-        <w:t xml:space="preserve"> le stockage et la modulation des échantillons audio. </w:t>
-      </w:r>
-    </w:p>
-    <w:p>
-      <w:r>
-        <w:t>Voici tout d’abord un schéma RTL des blocs :</w:t>
-      </w:r>
-    </w:p>
-    <w:p/>
-    <w:p>
-      <w:pPr>
-        <w:pStyle w:val="Titre2"/>
-      </w:pPr>
-      <w:r>
-        <w:t>Mémoire RAM</w:t>
-      </w:r>
-    </w:p>
-    <w:p>
-      <w:r>
-        <w:t>Voici tout d’abord le schéma RTL de cette RAM :</w:t>
-      </w:r>
-    </w:p>
     <w:p>
       <w:pPr>
         <w:keepNext/>
@@ -942,10 +869,10 @@
           <w:noProof/>
         </w:rPr>
         <w:drawing>
-          <wp:inline distT="0" distB="0" distL="0" distR="0" wp14:anchorId="1362E70B" wp14:editId="28719D2C">
-            <wp:extent cx="5731510" cy="1960880"/>
+          <wp:inline distT="0" distB="0" distL="0" distR="0" wp14:anchorId="7D066EE9" wp14:editId="46DE5AB3">
+            <wp:extent cx="5731510" cy="1560830"/>
             <wp:effectExtent l="0" t="0" r="2540" b="1270"/>
-            <wp:docPr id="7" name="Image 7"/>
+            <wp:docPr id="11" name="Image 11"/>
             <wp:cNvGraphicFramePr>
               <a:graphicFrameLocks xmlns:a="http://schemas.openxmlformats.org/drawingml/2006/main" noChangeAspect="1"/>
             </wp:cNvGraphicFramePr>
@@ -965,7 +892,7 @@
                   <pic:spPr>
                     <a:xfrm>
                       <a:off x="0" y="0"/>
-                      <a:ext cx="5731510" cy="1960880"/>
+                      <a:ext cx="5731510" cy="1560830"/>
                     </a:xfrm>
                     <a:prstGeom prst="rect">
                       <a:avLst/>
@@ -999,82 +926,170 @@
         <w:rPr>
           <w:noProof/>
         </w:rPr>
-        <w:t>2</w:t>
+        <w:t>3</w:t>
       </w:r>
       <w:r>
         <w:fldChar w:fldCharType="end"/>
       </w:r>
       <w:r>
-        <w:t xml:space="preserve"> : Schéma RTL de la RAM</w:t>
-      </w:r>
-    </w:p>
-    <w:p/>
-    <w:p>
-      <w:r>
-        <w:t xml:space="preserve">Cette </w:t>
-      </w:r>
-      <w:r>
-        <w:t>RAM</w:t>
-      </w:r>
-      <w:r>
-        <w:t xml:space="preserve"> possède des emplacements mémoire de 11 bits sur 2^18 bits </w:t>
-      </w:r>
-      <w:r>
-        <w:t xml:space="preserve">d’adressages </w:t>
-      </w:r>
-      <w:r>
-        <w:t xml:space="preserve">soit </w:t>
-      </w:r>
-      <w:r>
-        <w:t>262</w:t>
+        <w:t xml:space="preserve"> : Schéma RTL de la gestion de fréquence</w:t>
+      </w:r>
+    </w:p>
+    <w:p>
+      <w:r>
+        <w:t>Notre carte cible fonctionne à une fréquence de 100MHz. Ce bloc génère des « </w:t>
+      </w:r>
+      <w:proofErr w:type="spellStart"/>
+      <w:r>
+        <w:t>clock</w:t>
+      </w:r>
+      <w:proofErr w:type="spellEnd"/>
+      <w:r>
+        <w:t xml:space="preserve"> enable » qui permette de baisser fictivement la fréquence de fonctionnement de certains blocs. Ici, le bloc comptera le nombre de front de période d’horloge écouler en partant de 0 jusqu’à atteindre un nombre de générer une autre fréquence. Nous avons donc ici 2 </w:t>
+      </w:r>
+      <w:r>
+        <w:t>« </w:t>
+      </w:r>
+      <w:proofErr w:type="spellStart"/>
+      <w:r>
+        <w:t>clock</w:t>
+      </w:r>
+      <w:proofErr w:type="spellEnd"/>
+      <w:r>
+        <w:t xml:space="preserve"> enable</w:t>
+      </w:r>
+      <w:r>
+        <w:t> »</w:t>
+      </w:r>
+      <w:r>
+        <w:t xml:space="preserve"> permettant de baisser la vitesse à :</w:t>
+      </w:r>
+    </w:p>
+    <w:p>
+      <w:pPr>
+        <w:pStyle w:val="Paragraphedeliste"/>
+        <w:numPr>
+          <w:ilvl w:val="0"/>
+          <w:numId w:val="2"/>
+        </w:numPr>
+      </w:pPr>
+      <w:proofErr w:type="spellStart"/>
+      <w:r>
+        <w:t>CePerception</w:t>
+      </w:r>
+      <w:proofErr w:type="spellEnd"/>
+      <w:r>
+        <w:t> : 3kHz qui sera utiliser pour la persistance rétienne des afficheurs 7 segments</w:t>
+      </w:r>
+    </w:p>
+    <w:p>
+      <w:pPr>
+        <w:pStyle w:val="Paragraphedeliste"/>
+        <w:numPr>
+          <w:ilvl w:val="0"/>
+          <w:numId w:val="2"/>
+        </w:numPr>
+      </w:pPr>
+      <w:proofErr w:type="spellStart"/>
+      <w:r>
+        <w:t>Ce</w:t>
+      </w:r>
+      <w:r>
+        <w:t>Affichage</w:t>
+      </w:r>
+      <w:proofErr w:type="spellEnd"/>
+      <w:r>
+        <w:t> : 10Hz qui permettra d’avoir une précision à la dixième de seconde pour l’écoulement du temps de la musique.</w:t>
+      </w:r>
+    </w:p>
+    <w:p>
+      <w:r>
+        <w:t>Nous avons donc des compteurs allant jusqu’à :</w:t>
+      </w:r>
+    </w:p>
+    <w:p>
+      <w:pPr>
+        <w:pStyle w:val="Paragraphedeliste"/>
+        <w:numPr>
+          <w:ilvl w:val="0"/>
+          <w:numId w:val="2"/>
+        </w:numPr>
+      </w:pPr>
+      <w:proofErr w:type="spellStart"/>
+      <w:r>
+        <w:t>CePerception</w:t>
+      </w:r>
+      <w:proofErr w:type="spellEnd"/>
+      <w:r>
+        <w:t xml:space="preserve"> : </w:t>
+      </w:r>
+      <w:r>
+        <w:t xml:space="preserve">100 000 000 / 3 000 </w:t>
+      </w:r>
+      <w:r>
+        <w:t xml:space="preserve">– 1 </w:t>
+      </w:r>
+      <w:r>
+        <w:t>= 33</w:t>
       </w:r>
       <w:r>
         <w:t> </w:t>
       </w:r>
       <w:r>
-        <w:t>14</w:t>
-      </w:r>
-      <w:r>
-        <w:t>4 valeurs</w:t>
-      </w:r>
-      <w:r>
-        <w:t xml:space="preserve"> ce qui représente un total de 88 blocs BRAM sur la carte NEXYS A7</w:t>
-      </w:r>
-      <w:r>
-        <w:t xml:space="preserve">. Les valeurs stockées sont signées mais sont transmises aux différents blocs sous forme de « STD_LOGIC_VECTOR ». Cette mémoire est remplie à partir d’une liaison série. Elle a été conçue sous forme de mémoire à double accès, elle peut donc être lu et rempli en même temps. Nous avons donc pour son architecture, une adresse de lecture et une adresse d’écriture en entrée du bloc. Nous avons également une entrée permettant de mettre à disposition les données devant être recopier dans la mémoire lorsqu’un signal est à 1 (« RW »). Ce dernier </w:t>
-      </w:r>
-      <w:r>
-        <w:t>indique à la mémoire lorsqu’une donnée est prête à être copier (mode écriture) ou si la mémoire doit lire les différentes valeurs (mode lecture).</w:t>
-      </w:r>
-    </w:p>
-    <w:p>
-      <w:r>
-        <w:t>La mémoire est accès séquentiel (cadencé à 100MHz) et ne possède pas de « </w:t>
-      </w:r>
+        <w:t>334</w:t>
+      </w:r>
+    </w:p>
+    <w:p>
+      <w:pPr>
+        <w:pStyle w:val="Paragraphedeliste"/>
+        <w:numPr>
+          <w:ilvl w:val="0"/>
+          <w:numId w:val="2"/>
+        </w:numPr>
+      </w:pPr>
       <w:proofErr w:type="spellStart"/>
       <w:r>
-        <w:t>clock</w:t>
+        <w:t>Ce</w:t>
+      </w:r>
+      <w:r>
+        <w:t>Affichage</w:t>
       </w:r>
       <w:proofErr w:type="spellEnd"/>
       <w:r>
-        <w:t xml:space="preserve"> enable » pour accélérer son accès par rapport au reste du système. Elle est également dite à lecture prioritaire puisque peu importe l’état de « RW », la mémoire recopiera à chaque front d’horloge sa valeur stocker à l’adresse de lecture sur sa sortie.</w:t>
-      </w:r>
-    </w:p>
-    <w:p>
-      <w:r>
-        <w:rPr>
-          <w:highlight w:val="red"/>
-        </w:rPr>
-        <w:t>SIMULATION</w:t>
-      </w:r>
-    </w:p>
-    <w:p/>
+        <w:t xml:space="preserve"> : </w:t>
+      </w:r>
+      <w:r>
+        <w:t>100 000 000 / 10</w:t>
+      </w:r>
+      <w:r>
+        <w:t xml:space="preserve"> – 1 </w:t>
+      </w:r>
+      <w:r>
+        <w:t>= 9</w:t>
+      </w:r>
+      <w:r>
+        <w:t xml:space="preserve"> </w:t>
+      </w:r>
+      <w:r>
+        <w:t>999</w:t>
+      </w:r>
+      <w:r>
+        <w:t xml:space="preserve"> </w:t>
+      </w:r>
+      <w:r>
+        <w:t>999</w:t>
+      </w:r>
+    </w:p>
     <w:p>
       <w:pPr>
         <w:pStyle w:val="Titre2"/>
       </w:pPr>
       <w:r>
-        <w:t>Contrôle du son</w:t>
+        <w:lastRenderedPageBreak/>
+        <w:t>Compteur</w:t>
+      </w:r>
+      <w:r>
+        <w:t xml:space="preserve"> temporelle</w:t>
       </w:r>
     </w:p>
     <w:p>
@@ -1085,18 +1100,16 @@
     <w:p>
       <w:pPr>
         <w:keepNext/>
-        <w:jc w:val="center"/>
       </w:pPr>
       <w:r>
         <w:rPr>
           <w:noProof/>
         </w:rPr>
-        <w:lastRenderedPageBreak/>
         <w:drawing>
-          <wp:inline distT="0" distB="0" distL="0" distR="0" wp14:anchorId="07FBF204" wp14:editId="35A80CA1">
-            <wp:extent cx="2715491" cy="2234518"/>
-            <wp:effectExtent l="0" t="0" r="8890" b="0"/>
-            <wp:docPr id="8" name="Image 8"/>
+          <wp:inline distT="0" distB="0" distL="0" distR="0" wp14:anchorId="28A342B1" wp14:editId="4EE15D68">
+            <wp:extent cx="5731510" cy="1811020"/>
+            <wp:effectExtent l="0" t="0" r="2540" b="0"/>
+            <wp:docPr id="12" name="Image 12"/>
             <wp:cNvGraphicFramePr>
               <a:graphicFrameLocks xmlns:a="http://schemas.openxmlformats.org/drawingml/2006/main" noChangeAspect="1"/>
             </wp:cNvGraphicFramePr>
@@ -1116,7 +1129,7 @@
                   <pic:spPr>
                     <a:xfrm>
                       <a:off x="0" y="0"/>
-                      <a:ext cx="2737118" cy="2252315"/>
+                      <a:ext cx="5731510" cy="1811020"/>
                     </a:xfrm>
                     <a:prstGeom prst="rect">
                       <a:avLst/>
@@ -1150,19 +1163,1267 @@
         <w:rPr>
           <w:noProof/>
         </w:rPr>
-        <w:t>3</w:t>
+        <w:t>4</w:t>
       </w:r>
       <w:r>
         <w:fldChar w:fldCharType="end"/>
       </w:r>
       <w:r>
+        <w:t xml:space="preserve"> : </w:t>
+      </w:r>
+      <w:r>
+        <w:t xml:space="preserve">Schéma RTL du </w:t>
+      </w:r>
+      <w:r>
+        <w:t>« compteur de temps »</w:t>
+      </w:r>
+    </w:p>
+    <w:p>
+      <w:r>
+        <w:t>Ce compteur est un compteur permettant d’aller de 1 à 599 pour compter le temps qui s’écoule soit 60 secondes dans notre cas. Lorsqu’il arrive à sa valeur minimale, le compteur recommence à 599 et il recommence à 1 s’il arrive à sa valeur maximale</w:t>
+      </w:r>
+      <w:r>
+        <w:t xml:space="preserve"> en fonction du sens de comptage</w:t>
+      </w:r>
+      <w:r>
+        <w:t>. Ce compteur est cadencé par l’horloge</w:t>
+      </w:r>
+      <w:r>
+        <w:t xml:space="preserve"> </w:t>
+      </w:r>
+      <w:r>
+        <w:t>et par le CE affichage fonctionnant à 10Hz. Il fonctionne également selon certaines entrées :</w:t>
+      </w:r>
+    </w:p>
+    <w:p>
+      <w:pPr>
+        <w:pStyle w:val="Paragraphedeliste"/>
+        <w:numPr>
+          <w:ilvl w:val="0"/>
+          <w:numId w:val="2"/>
+        </w:numPr>
+      </w:pPr>
+      <w:r>
+        <w:t>« </w:t>
+      </w:r>
+      <w:proofErr w:type="spellStart"/>
+      <w:proofErr w:type="gramStart"/>
+      <w:r>
+        <w:t>forward</w:t>
+      </w:r>
+      <w:proofErr w:type="spellEnd"/>
+      <w:proofErr w:type="gramEnd"/>
+      <w:r>
+        <w:t> » indique le sens de comptage</w:t>
+      </w:r>
+      <w:r>
+        <w:t> ;</w:t>
+      </w:r>
+    </w:p>
+    <w:p>
+      <w:pPr>
+        <w:pStyle w:val="Paragraphedeliste"/>
+        <w:numPr>
+          <w:ilvl w:val="0"/>
+          <w:numId w:val="2"/>
+        </w:numPr>
+      </w:pPr>
+      <w:r>
+        <w:t>« </w:t>
+      </w:r>
+      <w:proofErr w:type="gramStart"/>
+      <w:r>
+        <w:t>start</w:t>
+      </w:r>
+      <w:proofErr w:type="gramEnd"/>
+      <w:r>
+        <w:t> » indique que le compteur doit compter à la fréquence de 10Hz dans le sens indiqué par « </w:t>
+      </w:r>
+      <w:proofErr w:type="spellStart"/>
+      <w:r>
+        <w:t>forward</w:t>
+      </w:r>
+      <w:proofErr w:type="spellEnd"/>
+      <w:r>
+        <w:t> »</w:t>
+      </w:r>
+      <w:r>
+        <w:t> ;</w:t>
+      </w:r>
+    </w:p>
+    <w:p>
+      <w:pPr>
+        <w:pStyle w:val="Paragraphedeliste"/>
+        <w:numPr>
+          <w:ilvl w:val="0"/>
+          <w:numId w:val="2"/>
+        </w:numPr>
+      </w:pPr>
+      <w:r>
+        <w:t>« </w:t>
+      </w:r>
+      <w:proofErr w:type="gramStart"/>
+      <w:r>
+        <w:t>restart</w:t>
+      </w:r>
+      <w:proofErr w:type="gramEnd"/>
+      <w:r>
+        <w:t> » indique au compteur qu’il doit se réinitialiser à 1 et rester dans cette configuration</w:t>
+      </w:r>
+      <w:r>
+        <w:t>.</w:t>
+      </w:r>
+    </w:p>
+    <w:p>
+      <w:r>
+        <w:t>Ces entrées qui viennent toutes de la machine à état décrites plus loin dans ce rapport.</w:t>
+      </w:r>
+    </w:p>
+    <w:p>
+      <w:r>
+        <w:t>La sortie de ce compteur est codée sur 10 bits en « STD_LOGIC_VECTOR » pour coder la valeur maximum du compteur soit 599.</w:t>
+      </w:r>
+    </w:p>
+    <w:p/>
+    <w:p>
+      <w:pPr>
+        <w:pStyle w:val="Titre2"/>
+      </w:pPr>
+      <w:r>
+        <w:t xml:space="preserve">Compteur pour </w:t>
+      </w:r>
+      <w:r>
+        <w:t xml:space="preserve">le </w:t>
+      </w:r>
+      <w:r>
+        <w:t>volume sonore</w:t>
+      </w:r>
+    </w:p>
+    <w:p>
+      <w:r>
+        <w:t>Voici tout d’abord le schéma RTL de ce bloc :</w:t>
+      </w:r>
+    </w:p>
+    <w:p>
+      <w:pPr>
+        <w:keepNext/>
+      </w:pPr>
+      <w:r>
+        <w:rPr>
+          <w:noProof/>
+        </w:rPr>
+        <w:drawing>
+          <wp:inline distT="0" distB="0" distL="0" distR="0" wp14:anchorId="47EC113C" wp14:editId="2F38CBFC">
+            <wp:extent cx="5731510" cy="2197735"/>
+            <wp:effectExtent l="0" t="0" r="2540" b="0"/>
+            <wp:docPr id="13" name="Image 13"/>
+            <wp:cNvGraphicFramePr>
+              <a:graphicFrameLocks xmlns:a="http://schemas.openxmlformats.org/drawingml/2006/main" noChangeAspect="1"/>
+            </wp:cNvGraphicFramePr>
+            <a:graphic xmlns:a="http://schemas.openxmlformats.org/drawingml/2006/main">
+              <a:graphicData uri="http://schemas.openxmlformats.org/drawingml/2006/picture">
+                <pic:pic xmlns:pic="http://schemas.openxmlformats.org/drawingml/2006/picture">
+                  <pic:nvPicPr>
+                    <pic:cNvPr id="1" name=""/>
+                    <pic:cNvPicPr/>
+                  </pic:nvPicPr>
+                  <pic:blipFill>
+                    <a:blip r:embed="rId11"/>
+                    <a:stretch>
+                      <a:fillRect/>
+                    </a:stretch>
+                  </pic:blipFill>
+                  <pic:spPr>
+                    <a:xfrm>
+                      <a:off x="0" y="0"/>
+                      <a:ext cx="5731510" cy="2197735"/>
+                    </a:xfrm>
+                    <a:prstGeom prst="rect">
+                      <a:avLst/>
+                    </a:prstGeom>
+                  </pic:spPr>
+                </pic:pic>
+              </a:graphicData>
+            </a:graphic>
+          </wp:inline>
+        </w:drawing>
+      </w:r>
+    </w:p>
+    <w:p>
+      <w:pPr>
+        <w:pStyle w:val="Lgende"/>
+        <w:jc w:val="center"/>
+      </w:pPr>
+      <w:r>
+        <w:t xml:space="preserve">Figure </w:t>
+      </w:r>
+      <w:r>
+        <w:fldChar w:fldCharType="begin"/>
+      </w:r>
+      <w:r>
+        <w:instrText xml:space="preserve"> SEQ Figure \* ARABIC </w:instrText>
+      </w:r>
+      <w:r>
+        <w:fldChar w:fldCharType="separate"/>
+      </w:r>
+      <w:r>
+        <w:rPr>
+          <w:noProof/>
+        </w:rPr>
+        <w:t>5</w:t>
+      </w:r>
+      <w:r>
+        <w:fldChar w:fldCharType="end"/>
+      </w:r>
+      <w:r>
+        <w:t xml:space="preserve"> : </w:t>
+      </w:r>
+      <w:r>
+        <w:t>Schéma RTL d</w:t>
+      </w:r>
+      <w:r>
+        <w:t>u « compteur pour le volume sonore »</w:t>
+      </w:r>
+    </w:p>
+    <w:p>
+      <w:r>
+        <w:lastRenderedPageBreak/>
+        <w:t xml:space="preserve">Ce compteur est un compteur permettant d’aller de 1 à </w:t>
+      </w:r>
+      <w:r>
+        <w:t xml:space="preserve">9. Ce bloc est cadencé </w:t>
+      </w:r>
+      <w:r>
+        <w:t>à la</w:t>
+      </w:r>
+      <w:r>
+        <w:t xml:space="preserve"> vitesse de l’horloge mais fonctionne selon les entrées :</w:t>
+      </w:r>
+    </w:p>
+    <w:p>
+      <w:pPr>
+        <w:pStyle w:val="Paragraphedeliste"/>
+        <w:numPr>
+          <w:ilvl w:val="0"/>
+          <w:numId w:val="2"/>
+        </w:numPr>
+      </w:pPr>
+      <w:r>
+        <w:t>« </w:t>
+      </w:r>
+      <w:proofErr w:type="spellStart"/>
+      <w:proofErr w:type="gramStart"/>
+      <w:r>
+        <w:t>inc</w:t>
+      </w:r>
+      <w:proofErr w:type="spellEnd"/>
+      <w:proofErr w:type="gramEnd"/>
+      <w:r>
+        <w:t xml:space="preserve"> » pour </w:t>
+      </w:r>
+      <w:r>
+        <w:t>incrémenter</w:t>
+      </w:r>
+      <w:r>
+        <w:t xml:space="preserve"> la valeur de 1</w:t>
+      </w:r>
+    </w:p>
+    <w:p>
+      <w:pPr>
+        <w:pStyle w:val="Paragraphedeliste"/>
+        <w:numPr>
+          <w:ilvl w:val="0"/>
+          <w:numId w:val="2"/>
+        </w:numPr>
+      </w:pPr>
+      <w:r>
+        <w:t>« </w:t>
+      </w:r>
+      <w:proofErr w:type="spellStart"/>
+      <w:proofErr w:type="gramStart"/>
+      <w:r>
+        <w:t>dec</w:t>
+      </w:r>
+      <w:proofErr w:type="spellEnd"/>
+      <w:proofErr w:type="gramEnd"/>
+      <w:r>
+        <w:t> » pour décrémenter la valeur de 1</w:t>
+      </w:r>
+    </w:p>
+    <w:p>
+      <w:pPr>
+        <w:pStyle w:val="Paragraphedeliste"/>
+        <w:numPr>
+          <w:ilvl w:val="0"/>
+          <w:numId w:val="2"/>
+        </w:numPr>
+      </w:pPr>
+      <w:r>
+        <w:t>« </w:t>
+      </w:r>
+      <w:proofErr w:type="gramStart"/>
+      <w:r>
+        <w:t>restart</w:t>
+      </w:r>
+      <w:proofErr w:type="gramEnd"/>
+      <w:r>
+        <w:t> » indique au compteur qu’il doit se réinitialiser à 1 et rester dans cette configuration.</w:t>
+      </w:r>
+    </w:p>
+    <w:p>
+      <w:r>
+        <w:t>L’entrée « restart » vient de la machine à état. Les 2 autres entrées (« </w:t>
+      </w:r>
+      <w:proofErr w:type="spellStart"/>
+      <w:r>
+        <w:t>inc</w:t>
+      </w:r>
+      <w:proofErr w:type="spellEnd"/>
+      <w:r>
+        <w:t> » et « </w:t>
+      </w:r>
+      <w:proofErr w:type="spellStart"/>
+      <w:r>
+        <w:t>dec</w:t>
+      </w:r>
+      <w:proofErr w:type="spellEnd"/>
+      <w:r>
+        <w:t xml:space="preserve"> ») viennent de </w:t>
+      </w:r>
+      <w:r>
+        <w:t>bloc détecteur</w:t>
+      </w:r>
+      <w:r>
+        <w:t xml:space="preserve"> d’impulsion. Les boutons poussoirs doivent forcément passé par ces blocs car le compteur fonctionnant à 100MHz, </w:t>
+      </w:r>
+      <w:r>
+        <w:t xml:space="preserve">il est impossible pour un humain de n’appuyer sur un bouton poussoir que 1ns. </w:t>
+      </w:r>
+    </w:p>
+    <w:p>
+      <w:r>
+        <w:t xml:space="preserve">La sortie de ce compteur est codée sur </w:t>
+      </w:r>
+      <w:r>
+        <w:t>4</w:t>
+      </w:r>
+      <w:r>
+        <w:t xml:space="preserve"> bits en « STD_LOGIC_VECTOR » pour coder la valeur maximum du compteur soit 9.</w:t>
+      </w:r>
+    </w:p>
+    <w:p/>
+    <w:p>
+      <w:pPr>
+        <w:pStyle w:val="Titre2"/>
+      </w:pPr>
+      <w:r>
+        <w:t>Machine à état</w:t>
+      </w:r>
+      <w:r>
+        <w:t xml:space="preserve"> fini</w:t>
+      </w:r>
+    </w:p>
+    <w:p>
+      <w:r>
+        <w:t>Voici tout d’abord le schéma RTL de ce bloc :</w:t>
+      </w:r>
+    </w:p>
+    <w:p>
+      <w:pPr>
+        <w:keepNext/>
+      </w:pPr>
+      <w:r>
+        <w:rPr>
+          <w:noProof/>
+        </w:rPr>
+        <w:drawing>
+          <wp:inline distT="0" distB="0" distL="0" distR="0" wp14:anchorId="0C9DDB11" wp14:editId="3B11E3CB">
+            <wp:extent cx="5731510" cy="2811780"/>
+            <wp:effectExtent l="0" t="0" r="2540" b="7620"/>
+            <wp:docPr id="14" name="Image 14"/>
+            <wp:cNvGraphicFramePr>
+              <a:graphicFrameLocks xmlns:a="http://schemas.openxmlformats.org/drawingml/2006/main" noChangeAspect="1"/>
+            </wp:cNvGraphicFramePr>
+            <a:graphic xmlns:a="http://schemas.openxmlformats.org/drawingml/2006/main">
+              <a:graphicData uri="http://schemas.openxmlformats.org/drawingml/2006/picture">
+                <pic:pic xmlns:pic="http://schemas.openxmlformats.org/drawingml/2006/picture">
+                  <pic:nvPicPr>
+                    <pic:cNvPr id="1" name=""/>
+                    <pic:cNvPicPr/>
+                  </pic:nvPicPr>
+                  <pic:blipFill>
+                    <a:blip r:embed="rId12"/>
+                    <a:stretch>
+                      <a:fillRect/>
+                    </a:stretch>
+                  </pic:blipFill>
+                  <pic:spPr>
+                    <a:xfrm>
+                      <a:off x="0" y="0"/>
+                      <a:ext cx="5731510" cy="2811780"/>
+                    </a:xfrm>
+                    <a:prstGeom prst="rect">
+                      <a:avLst/>
+                    </a:prstGeom>
+                  </pic:spPr>
+                </pic:pic>
+              </a:graphicData>
+            </a:graphic>
+          </wp:inline>
+        </w:drawing>
+      </w:r>
+    </w:p>
+    <w:p>
+      <w:pPr>
+        <w:pStyle w:val="Lgende"/>
+        <w:jc w:val="center"/>
+      </w:pPr>
+      <w:r>
+        <w:t xml:space="preserve">Figure </w:t>
+      </w:r>
+      <w:r>
+        <w:fldChar w:fldCharType="begin"/>
+      </w:r>
+      <w:r>
+        <w:instrText xml:space="preserve"> SEQ Figure \* ARABIC </w:instrText>
+      </w:r>
+      <w:r>
+        <w:fldChar w:fldCharType="separate"/>
+      </w:r>
+      <w:r>
+        <w:rPr>
+          <w:noProof/>
+        </w:rPr>
+        <w:t>6</w:t>
+      </w:r>
+      <w:r>
+        <w:fldChar w:fldCharType="end"/>
+      </w:r>
+      <w:r>
+        <w:t xml:space="preserve"> : </w:t>
+      </w:r>
+      <w:r>
+        <w:t>Schéma RTL d</w:t>
+      </w:r>
+      <w:r>
+        <w:t>e la « Machine à état »</w:t>
+      </w:r>
+    </w:p>
+    <w:p>
+      <w:pPr>
+        <w:rPr>
+          <w:color w:val="FF0000"/>
+        </w:rPr>
+      </w:pPr>
+      <w:r>
+        <w:t>C</w:t>
+      </w:r>
+      <w:r>
+        <w:rPr>
+          <w:color w:val="FF0000"/>
+        </w:rPr>
+        <w:t>ette description correspond à ce diagramme de machine à état :</w:t>
+      </w:r>
+    </w:p>
+    <w:p/>
+    <w:p>
+      <w:pPr>
+        <w:rPr>
+          <w:color w:val="FF0000"/>
+        </w:rPr>
+      </w:pPr>
+      <w:r>
+        <w:rPr>
+          <w:noProof/>
+        </w:rPr>
+        <w:lastRenderedPageBreak/>
+        <w:drawing>
+          <wp:inline distT="0" distB="0" distL="0" distR="0" wp14:anchorId="41C187BB" wp14:editId="40555B8E">
+            <wp:extent cx="5731510" cy="1910715"/>
+            <wp:effectExtent l="0" t="0" r="2540" b="0"/>
+            <wp:docPr id="9" name="Image 9"/>
+            <wp:cNvGraphicFramePr>
+              <a:graphicFrameLocks xmlns:a="http://schemas.openxmlformats.org/drawingml/2006/main" noChangeAspect="1"/>
+            </wp:cNvGraphicFramePr>
+            <a:graphic xmlns:a="http://schemas.openxmlformats.org/drawingml/2006/main">
+              <a:graphicData uri="http://schemas.openxmlformats.org/drawingml/2006/picture">
+                <pic:pic xmlns:pic="http://schemas.openxmlformats.org/drawingml/2006/picture">
+                  <pic:nvPicPr>
+                    <pic:cNvPr id="1" name=""/>
+                    <pic:cNvPicPr/>
+                  </pic:nvPicPr>
+                  <pic:blipFill>
+                    <a:blip r:embed="rId13"/>
+                    <a:stretch>
+                      <a:fillRect/>
+                    </a:stretch>
+                  </pic:blipFill>
+                  <pic:spPr>
+                    <a:xfrm>
+                      <a:off x="0" y="0"/>
+                      <a:ext cx="5731510" cy="1910715"/>
+                    </a:xfrm>
+                    <a:prstGeom prst="rect">
+                      <a:avLst/>
+                    </a:prstGeom>
+                  </pic:spPr>
+                </pic:pic>
+              </a:graphicData>
+            </a:graphic>
+          </wp:inline>
+        </w:drawing>
+      </w:r>
+    </w:p>
+    <w:p>
+      <w:pPr>
+        <w:pStyle w:val="Titre2"/>
+      </w:pPr>
+      <w:r>
+        <w:t>Transcodeur</w:t>
+      </w:r>
+    </w:p>
+    <w:p>
+      <w:r>
+        <w:t>Voici tout d’abord le schéma RTL de ce bloc :</w:t>
+      </w:r>
+    </w:p>
+    <w:p>
+      <w:pPr>
+        <w:keepNext/>
+      </w:pPr>
+      <w:r>
+        <w:rPr>
+          <w:noProof/>
+        </w:rPr>
+        <w:drawing>
+          <wp:inline distT="0" distB="0" distL="0" distR="0" wp14:anchorId="31B034EA" wp14:editId="6173C4DC">
+            <wp:extent cx="5731510" cy="974725"/>
+            <wp:effectExtent l="0" t="0" r="2540" b="0"/>
+            <wp:docPr id="17" name="Image 17"/>
+            <wp:cNvGraphicFramePr>
+              <a:graphicFrameLocks xmlns:a="http://schemas.openxmlformats.org/drawingml/2006/main" noChangeAspect="1"/>
+            </wp:cNvGraphicFramePr>
+            <a:graphic xmlns:a="http://schemas.openxmlformats.org/drawingml/2006/main">
+              <a:graphicData uri="http://schemas.openxmlformats.org/drawingml/2006/picture">
+                <pic:pic xmlns:pic="http://schemas.openxmlformats.org/drawingml/2006/picture">
+                  <pic:nvPicPr>
+                    <pic:cNvPr id="1" name=""/>
+                    <pic:cNvPicPr/>
+                  </pic:nvPicPr>
+                  <pic:blipFill>
+                    <a:blip r:embed="rId14"/>
+                    <a:stretch>
+                      <a:fillRect/>
+                    </a:stretch>
+                  </pic:blipFill>
+                  <pic:spPr>
+                    <a:xfrm>
+                      <a:off x="0" y="0"/>
+                      <a:ext cx="5731510" cy="974725"/>
+                    </a:xfrm>
+                    <a:prstGeom prst="rect">
+                      <a:avLst/>
+                    </a:prstGeom>
+                  </pic:spPr>
+                </pic:pic>
+              </a:graphicData>
+            </a:graphic>
+          </wp:inline>
+        </w:drawing>
+      </w:r>
+    </w:p>
+    <w:p>
+      <w:pPr>
+        <w:pStyle w:val="Lgende"/>
+        <w:jc w:val="center"/>
+      </w:pPr>
+      <w:r>
+        <w:t xml:space="preserve">Figure </w:t>
+      </w:r>
+      <w:r>
+        <w:fldChar w:fldCharType="begin"/>
+      </w:r>
+      <w:r>
+        <w:instrText xml:space="preserve"> SEQ Figure \* ARABIC </w:instrText>
+      </w:r>
+      <w:r>
+        <w:fldChar w:fldCharType="separate"/>
+      </w:r>
+      <w:r>
+        <w:rPr>
+          <w:noProof/>
+        </w:rPr>
+        <w:t>7</w:t>
+      </w:r>
+      <w:r>
+        <w:fldChar w:fldCharType="end"/>
+      </w:r>
+      <w:r>
+        <w:t xml:space="preserve"> : </w:t>
+      </w:r>
+      <w:r>
+        <w:t xml:space="preserve">Schéma RTL du </w:t>
+      </w:r>
+      <w:r>
+        <w:t>« Transcodeur »</w:t>
+      </w:r>
+    </w:p>
+    <w:p>
+      <w:r>
+        <w:t xml:space="preserve">Ce bloc est combinatoire et permet de préparer les données en entrées de manière à les afficher sur les 7 segments. </w:t>
+      </w:r>
+    </w:p>
+    <w:p>
+      <w:r>
+        <w:t>Voici les entrées :</w:t>
+      </w:r>
+    </w:p>
+    <w:p>
+      <w:pPr>
+        <w:pStyle w:val="Paragraphedeliste"/>
+        <w:numPr>
+          <w:ilvl w:val="0"/>
+          <w:numId w:val="2"/>
+        </w:numPr>
+      </w:pPr>
+      <w:r>
+        <w:t>« </w:t>
+      </w:r>
+      <w:proofErr w:type="spellStart"/>
+      <w:proofErr w:type="gramStart"/>
+      <w:r>
+        <w:t>play</w:t>
+      </w:r>
+      <w:proofErr w:type="gramEnd"/>
+      <w:r>
+        <w:t>_pause</w:t>
+      </w:r>
+      <w:proofErr w:type="spellEnd"/>
+      <w:r>
+        <w:t> »</w:t>
+      </w:r>
+      <w:r>
+        <w:t> : indique si le lecteur est en pause (à 0) ou en lecture (à 1) ;</w:t>
+      </w:r>
+    </w:p>
+    <w:p>
+      <w:pPr>
+        <w:pStyle w:val="Paragraphedeliste"/>
+        <w:numPr>
+          <w:ilvl w:val="0"/>
+          <w:numId w:val="2"/>
+        </w:numPr>
+      </w:pPr>
+      <w:r>
+        <w:t>« </w:t>
+      </w:r>
+      <w:proofErr w:type="gramStart"/>
+      <w:r>
+        <w:t>restar</w:t>
+      </w:r>
+      <w:r>
+        <w:t>t</w:t>
+      </w:r>
+      <w:proofErr w:type="gramEnd"/>
+      <w:r>
+        <w:t> »</w:t>
+      </w:r>
+      <w:r>
+        <w:t> : indique si le lecteur est à l’état init ;</w:t>
+      </w:r>
+    </w:p>
+    <w:p>
+      <w:pPr>
+        <w:pStyle w:val="Paragraphedeliste"/>
+        <w:numPr>
+          <w:ilvl w:val="0"/>
+          <w:numId w:val="2"/>
+        </w:numPr>
+      </w:pPr>
+      <w:r>
+        <w:t>« </w:t>
+      </w:r>
+      <w:proofErr w:type="spellStart"/>
+      <w:proofErr w:type="gramStart"/>
+      <w:r>
+        <w:t>forward</w:t>
+      </w:r>
+      <w:proofErr w:type="spellEnd"/>
+      <w:proofErr w:type="gramEnd"/>
+      <w:r>
+        <w:t> »</w:t>
+      </w:r>
+      <w:r>
+        <w:t> : indique le sens de lecture ;</w:t>
+      </w:r>
+    </w:p>
+    <w:p>
+      <w:pPr>
+        <w:pStyle w:val="Paragraphedeliste"/>
+        <w:numPr>
+          <w:ilvl w:val="0"/>
+          <w:numId w:val="2"/>
+        </w:numPr>
+      </w:pPr>
+      <w:r>
+        <w:t>« </w:t>
+      </w:r>
+      <w:proofErr w:type="gramStart"/>
+      <w:r>
+        <w:t>nbCpt</w:t>
+      </w:r>
+      <w:proofErr w:type="gramEnd"/>
+      <w:r>
+        <w:t>1_</w:t>
+      </w:r>
+      <w:r>
+        <w:t>9</w:t>
+      </w:r>
+      <w:r>
+        <w:t> »</w:t>
+      </w:r>
+      <w:r>
+        <w:t> : indique le niveau sonore ;</w:t>
+      </w:r>
+    </w:p>
+    <w:p>
+      <w:pPr>
+        <w:pStyle w:val="Paragraphedeliste"/>
+        <w:numPr>
+          <w:ilvl w:val="0"/>
+          <w:numId w:val="2"/>
+        </w:numPr>
+      </w:pPr>
+      <w:r>
+        <w:t>« </w:t>
+      </w:r>
+      <w:proofErr w:type="gramStart"/>
+      <w:r>
+        <w:t>nbCpt</w:t>
+      </w:r>
+      <w:proofErr w:type="gramEnd"/>
+      <w:r>
+        <w:t>1_599</w:t>
+      </w:r>
+      <w:r>
+        <w:t> »</w:t>
+      </w:r>
+      <w:r>
+        <w:t> : indique le temps écoulé depuis le début du morceaux.</w:t>
+      </w:r>
+    </w:p>
+    <w:p>
+      <w:r>
+        <w:t xml:space="preserve">Les 3 première entrées sont utilisées pour coder les 4 afficheurs 7 segments sur la gauche de la carte, le compteur de 1 à 9 est affiché sur 1 seul afficheur 7 segments et le compteur 1 à 599 est sur les 3 afficheurs restant. Il est à noté que l’affichage du niveau sonore et du temps doivent être séparé par un point sur les afficheurs. </w:t>
+      </w:r>
+    </w:p>
+    <w:p/>
+    <w:p/>
+    <w:p>
+      <w:pPr>
+        <w:rPr>
+          <w:color w:val="FF0000"/>
+        </w:rPr>
+      </w:pPr>
+      <w:r>
+        <w:rPr>
+          <w:color w:val="FF0000"/>
+        </w:rPr>
+        <w:t>SIMULATION</w:t>
+      </w:r>
+    </w:p>
+    <w:p/>
+    <w:p>
+      <w:pPr>
+        <w:pStyle w:val="Titre2"/>
+      </w:pPr>
+      <w:r>
+        <w:t>Sélecteur</w:t>
+      </w:r>
+    </w:p>
+    <w:p>
+      <w:r>
+        <w:t>Voici tout d’abord le schéma RTL de ce bloc :</w:t>
+      </w:r>
+    </w:p>
+    <w:p>
+      <w:pPr>
+        <w:keepNext/>
+      </w:pPr>
+      <w:r>
+        <w:rPr>
+          <w:noProof/>
+        </w:rPr>
+        <w:lastRenderedPageBreak/>
+        <w:drawing>
+          <wp:inline distT="0" distB="0" distL="0" distR="0" wp14:anchorId="6556E8B3" wp14:editId="152B9475">
+            <wp:extent cx="5731510" cy="1527810"/>
+            <wp:effectExtent l="0" t="0" r="2540" b="0"/>
+            <wp:docPr id="16" name="Image 16"/>
+            <wp:cNvGraphicFramePr>
+              <a:graphicFrameLocks xmlns:a="http://schemas.openxmlformats.org/drawingml/2006/main" noChangeAspect="1"/>
+            </wp:cNvGraphicFramePr>
+            <a:graphic xmlns:a="http://schemas.openxmlformats.org/drawingml/2006/main">
+              <a:graphicData uri="http://schemas.openxmlformats.org/drawingml/2006/picture">
+                <pic:pic xmlns:pic="http://schemas.openxmlformats.org/drawingml/2006/picture">
+                  <pic:nvPicPr>
+                    <pic:cNvPr id="1" name=""/>
+                    <pic:cNvPicPr/>
+                  </pic:nvPicPr>
+                  <pic:blipFill>
+                    <a:blip r:embed="rId15"/>
+                    <a:stretch>
+                      <a:fillRect/>
+                    </a:stretch>
+                  </pic:blipFill>
+                  <pic:spPr>
+                    <a:xfrm>
+                      <a:off x="0" y="0"/>
+                      <a:ext cx="5731510" cy="1527810"/>
+                    </a:xfrm>
+                    <a:prstGeom prst="rect">
+                      <a:avLst/>
+                    </a:prstGeom>
+                  </pic:spPr>
+                </pic:pic>
+              </a:graphicData>
+            </a:graphic>
+          </wp:inline>
+        </w:drawing>
+      </w:r>
+    </w:p>
+    <w:p>
+      <w:pPr>
+        <w:pStyle w:val="Lgende"/>
+        <w:jc w:val="center"/>
+      </w:pPr>
+      <w:r>
+        <w:t xml:space="preserve">Figure </w:t>
+      </w:r>
+      <w:r>
+        <w:fldChar w:fldCharType="begin"/>
+      </w:r>
+      <w:r>
+        <w:instrText xml:space="preserve"> SEQ Figure \* ARABIC </w:instrText>
+      </w:r>
+      <w:r>
+        <w:fldChar w:fldCharType="separate"/>
+      </w:r>
+      <w:r>
+        <w:rPr>
+          <w:noProof/>
+        </w:rPr>
+        <w:t>8</w:t>
+      </w:r>
+      <w:r>
+        <w:fldChar w:fldCharType="end"/>
+      </w:r>
+      <w:r>
+        <w:t xml:space="preserve"> : </w:t>
+      </w:r>
+      <w:r>
+        <w:t xml:space="preserve">Schéma RTL du </w:t>
+      </w:r>
+      <w:r>
+        <w:t>« Sélecteur de 7 segments »</w:t>
+      </w:r>
+    </w:p>
+    <w:p>
+      <w:r>
+        <w:t xml:space="preserve">Ce bloque </w:t>
+      </w:r>
+      <w:r>
+        <w:t xml:space="preserve">permet de sélectionner les afficheurs 7 segments en propageant un 0 (actif à l’état bas). Nous avons une sortie sur 8 bits pour commander 1 à 1 les 8 afficheurs 7 segments et une sortie « sel » qui permet de transmettre l’information de l’afficheur sélectionné au bloc multiplexeur 8 vers </w:t>
+      </w:r>
+      <w:r>
+        <w:t>1 présenté juste après.</w:t>
+      </w:r>
+    </w:p>
+    <w:p>
+      <w:r>
+        <w:t>Ce bloc fonctionne à 3kHz avec le Ce relié au « </w:t>
+      </w:r>
+      <w:proofErr w:type="spellStart"/>
+      <w:r>
+        <w:t>CePersistance</w:t>
+      </w:r>
+      <w:proofErr w:type="spellEnd"/>
+      <w:r>
+        <w:t> ». En fonctionnement à cette fréquence, nous pouvons changer d’afficheurs à 3kHz, ce qui permet de bien générer la persistance générique.</w:t>
+      </w:r>
+    </w:p>
+    <w:p/>
+    <w:p>
+      <w:pPr>
+        <w:pStyle w:val="Titre2"/>
+      </w:pPr>
+      <w:r>
+        <w:t xml:space="preserve">Multiplexeur </w:t>
+      </w:r>
+      <w:r>
+        <w:t>8 vers 1</w:t>
+      </w:r>
+    </w:p>
+    <w:p>
+      <w:r>
+        <w:t>Voici tout d’abord le schéma RTL de ce bloc :</w:t>
+      </w:r>
+    </w:p>
+    <w:p>
+      <w:pPr>
+        <w:keepNext/>
+      </w:pPr>
+      <w:r>
+        <w:rPr>
+          <w:noProof/>
+        </w:rPr>
+        <w:drawing>
+          <wp:inline distT="0" distB="0" distL="0" distR="0" wp14:anchorId="6E97E6A7" wp14:editId="4714FE82">
+            <wp:extent cx="5731510" cy="3611245"/>
+            <wp:effectExtent l="0" t="0" r="2540" b="8255"/>
+            <wp:docPr id="15" name="Image 15"/>
+            <wp:cNvGraphicFramePr>
+              <a:graphicFrameLocks xmlns:a="http://schemas.openxmlformats.org/drawingml/2006/main" noChangeAspect="1"/>
+            </wp:cNvGraphicFramePr>
+            <a:graphic xmlns:a="http://schemas.openxmlformats.org/drawingml/2006/main">
+              <a:graphicData uri="http://schemas.openxmlformats.org/drawingml/2006/picture">
+                <pic:pic xmlns:pic="http://schemas.openxmlformats.org/drawingml/2006/picture">
+                  <pic:nvPicPr>
+                    <pic:cNvPr id="1" name=""/>
+                    <pic:cNvPicPr/>
+                  </pic:nvPicPr>
+                  <pic:blipFill>
+                    <a:blip r:embed="rId16"/>
+                    <a:stretch>
+                      <a:fillRect/>
+                    </a:stretch>
+                  </pic:blipFill>
+                  <pic:spPr>
+                    <a:xfrm>
+                      <a:off x="0" y="0"/>
+                      <a:ext cx="5731510" cy="3611245"/>
+                    </a:xfrm>
+                    <a:prstGeom prst="rect">
+                      <a:avLst/>
+                    </a:prstGeom>
+                  </pic:spPr>
+                </pic:pic>
+              </a:graphicData>
+            </a:graphic>
+          </wp:inline>
+        </w:drawing>
+      </w:r>
+    </w:p>
+    <w:p>
+      <w:pPr>
+        <w:pStyle w:val="Lgende"/>
+        <w:jc w:val="center"/>
+      </w:pPr>
+      <w:r>
+        <w:t xml:space="preserve">Figure </w:t>
+      </w:r>
+      <w:r>
+        <w:fldChar w:fldCharType="begin"/>
+      </w:r>
+      <w:r>
+        <w:instrText xml:space="preserve"> SEQ Figure \* ARABIC </w:instrText>
+      </w:r>
+      <w:r>
+        <w:fldChar w:fldCharType="separate"/>
+      </w:r>
+      <w:r>
+        <w:rPr>
+          <w:noProof/>
+        </w:rPr>
+        <w:t>9</w:t>
+      </w:r>
+      <w:r>
+        <w:fldChar w:fldCharType="end"/>
+      </w:r>
+      <w:r>
+        <w:t xml:space="preserve"> : </w:t>
+      </w:r>
+      <w:r>
+        <w:t xml:space="preserve">Schéma RTL du </w:t>
+      </w:r>
+      <w:r>
+        <w:t>« multiplexeur 8 vers 1 »</w:t>
+      </w:r>
+    </w:p>
+    <w:p/>
+    <w:p>
+      <w:pPr>
+        <w:pStyle w:val="Titre1"/>
+      </w:pPr>
+      <w:r>
+        <w:lastRenderedPageBreak/>
+        <w:t>Contrôle de l’audio</w:t>
+      </w:r>
+      <w:r>
+        <w:t xml:space="preserve"> et production personnelle</w:t>
+      </w:r>
+    </w:p>
+    <w:p>
+      <w:r>
+        <w:t xml:space="preserve">Comme préciser dans le cahier des charges, ce projet ce découpe selon 3 sous parties. Ici je présenterai la partie concernant le stockage et la modulation des échantillons audio. </w:t>
+      </w:r>
+    </w:p>
+    <w:p>
+      <w:r>
+        <w:t>Voici tout d’abord un schéma RTL des blocs :</w:t>
+      </w:r>
+    </w:p>
+    <w:p/>
+    <w:p>
+      <w:pPr>
+        <w:pStyle w:val="Titre2"/>
+      </w:pPr>
+      <w:r>
+        <w:t>Mémoire RAM</w:t>
+      </w:r>
+    </w:p>
+    <w:p>
+      <w:r>
+        <w:t>Voici tout d’abord le schéma RTL de cette RAM :</w:t>
+      </w:r>
+    </w:p>
+    <w:p>
+      <w:pPr>
+        <w:keepNext/>
+      </w:pPr>
+      <w:r>
+        <w:rPr>
+          <w:noProof/>
+        </w:rPr>
+        <w:drawing>
+          <wp:inline distT="0" distB="0" distL="0" distR="0" wp14:anchorId="1362E70B" wp14:editId="28719D2C">
+            <wp:extent cx="5731510" cy="1960880"/>
+            <wp:effectExtent l="0" t="0" r="2540" b="1270"/>
+            <wp:docPr id="7" name="Image 7"/>
+            <wp:cNvGraphicFramePr>
+              <a:graphicFrameLocks xmlns:a="http://schemas.openxmlformats.org/drawingml/2006/main" noChangeAspect="1"/>
+            </wp:cNvGraphicFramePr>
+            <a:graphic xmlns:a="http://schemas.openxmlformats.org/drawingml/2006/main">
+              <a:graphicData uri="http://schemas.openxmlformats.org/drawingml/2006/picture">
+                <pic:pic xmlns:pic="http://schemas.openxmlformats.org/drawingml/2006/picture">
+                  <pic:nvPicPr>
+                    <pic:cNvPr id="1" name=""/>
+                    <pic:cNvPicPr/>
+                  </pic:nvPicPr>
+                  <pic:blipFill>
+                    <a:blip r:embed="rId17"/>
+                    <a:stretch>
+                      <a:fillRect/>
+                    </a:stretch>
+                  </pic:blipFill>
+                  <pic:spPr>
+                    <a:xfrm>
+                      <a:off x="0" y="0"/>
+                      <a:ext cx="5731510" cy="1960880"/>
+                    </a:xfrm>
+                    <a:prstGeom prst="rect">
+                      <a:avLst/>
+                    </a:prstGeom>
+                  </pic:spPr>
+                </pic:pic>
+              </a:graphicData>
+            </a:graphic>
+          </wp:inline>
+        </w:drawing>
+      </w:r>
+    </w:p>
+    <w:p>
+      <w:pPr>
+        <w:pStyle w:val="Lgende"/>
+        <w:jc w:val="center"/>
+      </w:pPr>
+      <w:r>
+        <w:t xml:space="preserve">Figure </w:t>
+      </w:r>
+      <w:r>
+        <w:fldChar w:fldCharType="begin"/>
+      </w:r>
+      <w:r>
+        <w:instrText xml:space="preserve"> SEQ Figure \* ARABIC </w:instrText>
+      </w:r>
+      <w:r>
+        <w:fldChar w:fldCharType="separate"/>
+      </w:r>
+      <w:r>
+        <w:rPr>
+          <w:noProof/>
+        </w:rPr>
+        <w:t>10</w:t>
+      </w:r>
+      <w:r>
+        <w:fldChar w:fldCharType="end"/>
+      </w:r>
+      <w:r>
+        <w:t xml:space="preserve"> : Schéma RTL de la </w:t>
+      </w:r>
+      <w:r>
+        <w:t>« </w:t>
+      </w:r>
+      <w:r>
+        <w:t>RAM</w:t>
+      </w:r>
+      <w:r>
+        <w:t> »</w:t>
+      </w:r>
+    </w:p>
+    <w:p/>
+    <w:p>
+      <w:r>
+        <w:t xml:space="preserve">Cette </w:t>
+      </w:r>
+      <w:r>
+        <w:t>RAM</w:t>
+      </w:r>
+      <w:r>
+        <w:t xml:space="preserve"> possède des emplacements mémoire de 11 bits sur 2^18 bits </w:t>
+      </w:r>
+      <w:r>
+        <w:t xml:space="preserve">d’adressages </w:t>
+      </w:r>
+      <w:r>
+        <w:t xml:space="preserve">soit </w:t>
+      </w:r>
+      <w:r>
+        <w:t>262</w:t>
+      </w:r>
+      <w:r>
+        <w:t> </w:t>
+      </w:r>
+      <w:r>
+        <w:t>14</w:t>
+      </w:r>
+      <w:r>
+        <w:t>4 valeurs</w:t>
+      </w:r>
+      <w:r>
+        <w:t xml:space="preserve"> ce qui représente un total de 88 blocs BRAM sur la carte NEXYS A7</w:t>
+      </w:r>
+      <w:r>
+        <w:t xml:space="preserve">. Les valeurs stockées sont signées mais sont transmises aux différents blocs sous forme de « STD_LOGIC_VECTOR ». Cette mémoire est remplie à partir d’une liaison série. Elle a été conçue sous forme de mémoire à double accès, elle peut donc être lu et rempli en même temps. Nous avons donc pour son architecture, une adresse de lecture et une adresse d’écriture en entrée du bloc. Nous avons également une entrée permettant de mettre à disposition les données devant être recopier dans la mémoire lorsqu’un signal est à 1 (« RW »). Ce dernier </w:t>
+      </w:r>
+      <w:r>
+        <w:t>indique à la mémoire lorsqu’une donnée est prête à être copier (mode écriture) ou si la mémoire doit lire les différentes valeurs (mode lecture).</w:t>
+      </w:r>
+    </w:p>
+    <w:p>
+      <w:r>
+        <w:t>La mémoire est accès séquentiel (cadencé à 100MHz) et ne possède pas de « </w:t>
+      </w:r>
+      <w:proofErr w:type="spellStart"/>
+      <w:r>
+        <w:t>clock</w:t>
+      </w:r>
+      <w:proofErr w:type="spellEnd"/>
+      <w:r>
+        <w:t xml:space="preserve"> enable » pour accélérer son accès par rapport au reste du système. Elle est également dite à lecture prioritaire puisque peu importe l’état de « RW », la mémoire recopiera à chaque front d’horloge sa valeur stocker à l’adresse de lecture sur sa sortie.</w:t>
+      </w:r>
+    </w:p>
+    <w:p>
+      <w:r>
+        <w:rPr>
+          <w:highlight w:val="red"/>
+        </w:rPr>
+        <w:t>SIMULATION</w:t>
+      </w:r>
+    </w:p>
+    <w:p/>
+    <w:p>
+      <w:pPr>
+        <w:pStyle w:val="Titre2"/>
+      </w:pPr>
+      <w:r>
+        <w:t>Contrôle du son</w:t>
+      </w:r>
+    </w:p>
+    <w:p>
+      <w:r>
+        <w:t>Voici tout d’abord le schéma RTL de ce bloc :</w:t>
+      </w:r>
+    </w:p>
+    <w:p>
+      <w:pPr>
+        <w:keepNext/>
+        <w:jc w:val="center"/>
+      </w:pPr>
+      <w:r>
+        <w:rPr>
+          <w:noProof/>
+        </w:rPr>
+        <w:lastRenderedPageBreak/>
+        <w:drawing>
+          <wp:inline distT="0" distB="0" distL="0" distR="0" wp14:anchorId="07FBF204" wp14:editId="17FC89F9">
+            <wp:extent cx="4495800" cy="3699495"/>
+            <wp:effectExtent l="0" t="0" r="0" b="0"/>
+            <wp:docPr id="8" name="Image 8"/>
+            <wp:cNvGraphicFramePr>
+              <a:graphicFrameLocks xmlns:a="http://schemas.openxmlformats.org/drawingml/2006/main" noChangeAspect="1"/>
+            </wp:cNvGraphicFramePr>
+            <a:graphic xmlns:a="http://schemas.openxmlformats.org/drawingml/2006/main">
+              <a:graphicData uri="http://schemas.openxmlformats.org/drawingml/2006/picture">
+                <pic:pic xmlns:pic="http://schemas.openxmlformats.org/drawingml/2006/picture">
+                  <pic:nvPicPr>
+                    <pic:cNvPr id="1" name=""/>
+                    <pic:cNvPicPr/>
+                  </pic:nvPicPr>
+                  <pic:blipFill>
+                    <a:blip r:embed="rId18"/>
+                    <a:stretch>
+                      <a:fillRect/>
+                    </a:stretch>
+                  </pic:blipFill>
+                  <pic:spPr>
+                    <a:xfrm>
+                      <a:off x="0" y="0"/>
+                      <a:ext cx="4619178" cy="3801020"/>
+                    </a:xfrm>
+                    <a:prstGeom prst="rect">
+                      <a:avLst/>
+                    </a:prstGeom>
+                  </pic:spPr>
+                </pic:pic>
+              </a:graphicData>
+            </a:graphic>
+          </wp:inline>
+        </w:drawing>
+      </w:r>
+    </w:p>
+    <w:p>
+      <w:pPr>
+        <w:pStyle w:val="Lgende"/>
+        <w:jc w:val="center"/>
+      </w:pPr>
+      <w:r>
+        <w:t xml:space="preserve">Figure </w:t>
+      </w:r>
+      <w:r>
+        <w:fldChar w:fldCharType="begin"/>
+      </w:r>
+      <w:r>
+        <w:instrText xml:space="preserve"> SEQ Figure \* ARABIC </w:instrText>
+      </w:r>
+      <w:r>
+        <w:fldChar w:fldCharType="separate"/>
+      </w:r>
+      <w:r>
+        <w:rPr>
+          <w:noProof/>
+        </w:rPr>
+        <w:t>11</w:t>
+      </w:r>
+      <w:r>
+        <w:fldChar w:fldCharType="end"/>
+      </w:r>
+      <w:r>
         <w:t xml:space="preserve"> : Schéma RTL de « </w:t>
       </w:r>
-      <w:proofErr w:type="spellStart"/>
-      <w:r>
-        <w:t>volume_manager</w:t>
-      </w:r>
-      <w:proofErr w:type="spellEnd"/>
+      <w:r>
+        <w:t>Contrôleur de volume</w:t>
+      </w:r>
       <w:r>
         <w:t> »</w:t>
       </w:r>
@@ -2177,7 +3438,11 @@
         <w:t>Nous avons ci-dessus u</w:t>
       </w:r>
       <w:r>
-        <w:t>ne partie du code utilisé. Pour la valeur maximum (« 1001 » soit 9), nous affectons à la valeur de sortie toute la plage d’entrée. Cependant, lorsque le compteur vaut 8 (« 1000 »), nous ne prenons que les 10 bits de fort en supprimant le bit de faible. Pour avoir toujours une valeur sur 11 bits</w:t>
+        <w:t xml:space="preserve">ne partie du code utilisé. Pour la valeur maximum (« 1001 » soit 9), nous affectons à la valeur de sortie toute la plage d’entrée. Cependant, lorsque le compteur vaut 8 (« 1000 »), nous ne prenons que les 10 bits de fort en supprimant le bit de faible. Pour avoir toujours </w:t>
+      </w:r>
+      <w:r>
+        <w:lastRenderedPageBreak/>
+        <w:t>une valeur sur 11 bits</w:t>
       </w:r>
       <w:r>
         <w:t xml:space="preserve"> et toujours signé</w:t>
@@ -2208,7 +3473,6 @@
         <w:pStyle w:val="Titre2"/>
       </w:pPr>
       <w:r>
-        <w:lastRenderedPageBreak/>
         <w:t>Principe de l’a</w:t>
       </w:r>
       <w:r>
@@ -2217,10 +3481,7 @@
     </w:p>
     <w:p>
       <w:r>
-        <w:t xml:space="preserve">Cette partie concerne l’ajout personnel à ce projet. Le but ici est de pouvoir lire 2 fois plus rapidement ou plus lentement le même échantillon audio. </w:t>
-      </w:r>
-      <w:r>
-        <w:t xml:space="preserve">Il ne s’agit pas uniquement d’un bloc mais d’une fonction agissant sur plusieurs blocs du contrôle audio. </w:t>
+        <w:t xml:space="preserve">Cette partie concerne l’ajout personnel à ce projet. Le but ici est de pouvoir lire 2 fois plus rapidement ou plus lentement le même échantillon audio. Il ne s’agit pas uniquement d’un bloc mais d’une fonction agissant sur plusieurs blocs du contrôle audio. </w:t>
       </w:r>
       <w:r>
         <w:t xml:space="preserve">Voici les blocs impactés </w:t>
@@ -2290,6 +3551,20 @@
         <w:pStyle w:val="Titre2"/>
       </w:pPr>
       <w:r>
+        <w:t>Gestion de la fréquence d’échantillonnage</w:t>
+      </w:r>
+    </w:p>
+    <w:p>
+      <w:r>
+        <w:t>Voici tout d’abord le schéma RTL de ce bloc :</w:t>
+      </w:r>
+    </w:p>
+    <w:p/>
+    <w:p>
+      <w:pPr>
+        <w:pStyle w:val="Titre2"/>
+      </w:pPr>
+      <w:r>
         <w:t>Prise en compte de la vitesse sur la valeur de</w:t>
       </w:r>
       <w:r>
@@ -2307,6 +3582,126 @@
         <w:t>Voici tout d’abord le schéma RTL de ce bloc :</w:t>
       </w:r>
     </w:p>
+    <w:p>
+      <w:pPr>
+        <w:keepNext/>
+      </w:pPr>
+      <w:r>
+        <w:rPr>
+          <w:noProof/>
+        </w:rPr>
+        <w:drawing>
+          <wp:inline distT="0" distB="0" distL="0" distR="0" wp14:anchorId="33035ED0" wp14:editId="3FBE64DA">
+            <wp:extent cx="5731510" cy="2276475"/>
+            <wp:effectExtent l="0" t="0" r="2540" b="9525"/>
+            <wp:docPr id="10" name="Image 10"/>
+            <wp:cNvGraphicFramePr>
+              <a:graphicFrameLocks xmlns:a="http://schemas.openxmlformats.org/drawingml/2006/main" noChangeAspect="1"/>
+            </wp:cNvGraphicFramePr>
+            <a:graphic xmlns:a="http://schemas.openxmlformats.org/drawingml/2006/main">
+              <a:graphicData uri="http://schemas.openxmlformats.org/drawingml/2006/picture">
+                <pic:pic xmlns:pic="http://schemas.openxmlformats.org/drawingml/2006/picture">
+                  <pic:nvPicPr>
+                    <pic:cNvPr id="1" name=""/>
+                    <pic:cNvPicPr/>
+                  </pic:nvPicPr>
+                  <pic:blipFill>
+                    <a:blip r:embed="rId19"/>
+                    <a:stretch>
+                      <a:fillRect/>
+                    </a:stretch>
+                  </pic:blipFill>
+                  <pic:spPr>
+                    <a:xfrm>
+                      <a:off x="0" y="0"/>
+                      <a:ext cx="5731510" cy="2276475"/>
+                    </a:xfrm>
+                    <a:prstGeom prst="rect">
+                      <a:avLst/>
+                    </a:prstGeom>
+                  </pic:spPr>
+                </pic:pic>
+              </a:graphicData>
+            </a:graphic>
+          </wp:inline>
+        </w:drawing>
+      </w:r>
+    </w:p>
+    <w:p>
+      <w:pPr>
+        <w:pStyle w:val="Lgende"/>
+        <w:jc w:val="center"/>
+      </w:pPr>
+      <w:r>
+        <w:t xml:space="preserve">Figure </w:t>
+      </w:r>
+      <w:r>
+        <w:fldChar w:fldCharType="begin"/>
+      </w:r>
+      <w:r>
+        <w:instrText xml:space="preserve"> SEQ Figure \* ARABIC </w:instrText>
+      </w:r>
+      <w:r>
+        <w:fldChar w:fldCharType="separate"/>
+      </w:r>
+      <w:r>
+        <w:rPr>
+          <w:noProof/>
+        </w:rPr>
+        <w:t>12</w:t>
+      </w:r>
+      <w:r>
+        <w:fldChar w:fldCharType="end"/>
+      </w:r>
+      <w:r>
+        <w:t xml:space="preserve"> : Schéma RTL du bloc "speed manager"</w:t>
+      </w:r>
+    </w:p>
+    <w:p/>
+    <w:p>
+      <w:r>
+        <w:lastRenderedPageBreak/>
+        <w:t>Ce bloc est construit de la même manière que pour le contrôle du niveau sonore. En fonction d</w:t>
+      </w:r>
+      <w:r>
+        <w:t xml:space="preserve">e l’entrée multiplicateur sur 2 bits nous augmentons la vitesse ou la diminuons. </w:t>
+      </w:r>
+      <w:r>
+        <w:t>Nous</w:t>
+      </w:r>
+      <w:r>
+        <w:t xml:space="preserve"> </w:t>
+      </w:r>
+      <w:r>
+        <w:t>divisons</w:t>
+      </w:r>
+      <w:r>
+        <w:t xml:space="preserve"> par 2 la valeur </w:t>
+      </w:r>
+      <w:r>
+        <w:t>si nous accélérons car la fréquence augmente, nous avons donc pour la PWM moins de période disponible et la valeur de l’échantillon doit alors être adapté aux nombres de période possible. A l’inverse, nous augmenter la valeur de l’échantillon si nous souhaitons diminuer la vitesse car nous aurons plus de période disponible pour coder l’information dans le bloc PWM.</w:t>
+      </w:r>
+    </w:p>
+    <w:p>
+      <w:r>
+        <w:t xml:space="preserve">La description de multiplexeur permet de réaliser cette partie tout en prenant en compte la propagation du bit de signe. </w:t>
+      </w:r>
+    </w:p>
+    <w:p/>
+    <w:p>
+      <w:pPr>
+        <w:pStyle w:val="Titre2"/>
+      </w:pPr>
+      <w:r>
+        <w:t>Modulateur numérique</w:t>
+      </w:r>
+    </w:p>
+    <w:p>
+      <w:r>
+        <w:t>Voici tout d’abord le schéma RTL de ce bloc :</w:t>
+      </w:r>
+    </w:p>
+    <w:p/>
     <w:p/>
     <w:p/>
     <w:p>
@@ -2327,7 +3722,6 @@
         <w:rPr>
           <w:noProof/>
         </w:rPr>
-        <w:lastRenderedPageBreak/>
         <w:drawing>
           <wp:inline distT="0" distB="0" distL="0" distR="0" wp14:anchorId="6BE2E45F" wp14:editId="7A600C11">
             <wp:extent cx="5067300" cy="3332018"/>
@@ -2344,7 +3738,7 @@
                     <pic:cNvPicPr/>
                   </pic:nvPicPr>
                   <pic:blipFill rotWithShape="1">
-                    <a:blip r:embed="rId11"/>
+                    <a:blip r:embed="rId20"/>
                     <a:srcRect b="6963"/>
                     <a:stretch/>
                   </pic:blipFill>
@@ -2393,7 +3787,7 @@
         <w:rPr>
           <w:noProof/>
         </w:rPr>
-        <w:t>4</w:t>
+        <w:t>13</w:t>
       </w:r>
       <w:r>
         <w:fldChar w:fldCharType="end"/>
@@ -2406,34 +3800,6 @@
         <w:t>Butterworth</w:t>
       </w:r>
       <w:proofErr w:type="spellEnd"/>
-    </w:p>
-    <w:p/>
-    <w:p>
-      <w:pPr>
-        <w:pStyle w:val="Titre2"/>
-      </w:pPr>
-      <w:r>
-        <w:t>Gestion de la fréquence d’échantillonnage</w:t>
-      </w:r>
-    </w:p>
-    <w:p>
-      <w:r>
-        <w:t>Voici tout d’abord le schéma RTL de ce bloc :</w:t>
-      </w:r>
-    </w:p>
-    <w:p/>
-    <w:p>
-      <w:pPr>
-        <w:pStyle w:val="Titre2"/>
-      </w:pPr>
-      <w:r>
-        <w:t>Modulateur numérique</w:t>
-      </w:r>
-    </w:p>
-    <w:p>
-      <w:r>
-        <w:t>Voici tout d’abord le schéma RTL de ce bloc :</w:t>
-      </w:r>
     </w:p>
     <w:p/>
     <w:sectPr>
@@ -2862,6 +4228,66 @@
   </w:num>
   <w:num w:numId="4">
     <w:abstractNumId w:val="3"/>
+  </w:num>
+  <w:num w:numId="5">
+    <w:abstractNumId w:val="0"/>
+    <w:lvlOverride w:ilvl="0">
+      <w:startOverride w:val="1"/>
+    </w:lvlOverride>
+    <w:lvlOverride w:ilvl="1">
+      <w:startOverride w:val="1"/>
+    </w:lvlOverride>
+    <w:lvlOverride w:ilvl="2">
+      <w:startOverride w:val="1"/>
+    </w:lvlOverride>
+    <w:lvlOverride w:ilvl="3">
+      <w:startOverride w:val="1"/>
+    </w:lvlOverride>
+    <w:lvlOverride w:ilvl="4">
+      <w:startOverride w:val="1"/>
+    </w:lvlOverride>
+    <w:lvlOverride w:ilvl="5">
+      <w:startOverride w:val="1"/>
+    </w:lvlOverride>
+    <w:lvlOverride w:ilvl="6">
+      <w:startOverride w:val="1"/>
+    </w:lvlOverride>
+    <w:lvlOverride w:ilvl="7">
+      <w:startOverride w:val="1"/>
+    </w:lvlOverride>
+    <w:lvlOverride w:ilvl="8">
+      <w:startOverride w:val="1"/>
+    </w:lvlOverride>
+  </w:num>
+  <w:num w:numId="6">
+    <w:abstractNumId w:val="0"/>
+    <w:lvlOverride w:ilvl="0">
+      <w:startOverride w:val="1"/>
+    </w:lvlOverride>
+    <w:lvlOverride w:ilvl="1">
+      <w:startOverride w:val="1"/>
+    </w:lvlOverride>
+    <w:lvlOverride w:ilvl="2">
+      <w:startOverride w:val="1"/>
+    </w:lvlOverride>
+    <w:lvlOverride w:ilvl="3">
+      <w:startOverride w:val="1"/>
+    </w:lvlOverride>
+    <w:lvlOverride w:ilvl="4">
+      <w:startOverride w:val="1"/>
+    </w:lvlOverride>
+    <w:lvlOverride w:ilvl="5">
+      <w:startOverride w:val="1"/>
+    </w:lvlOverride>
+    <w:lvlOverride w:ilvl="6">
+      <w:startOverride w:val="1"/>
+    </w:lvlOverride>
+    <w:lvlOverride w:ilvl="7">
+      <w:startOverride w:val="1"/>
+    </w:lvlOverride>
+    <w:lvlOverride w:ilvl="8">
+      <w:startOverride w:val="1"/>
+    </w:lvlOverride>
   </w:num>
 </w:numbering>
 </file>

</xml_diff>